<commit_message>
Finished chapter 4 message outline
</commit_message>
<xml_diff>
--- a/DEBkiss results/Chapter Message Outline.docx
+++ b/DEBkiss results/Chapter Message Outline.docx
@@ -88,8 +88,17 @@
           <w:i/>
           <w:iCs/>
         </w:rPr>
-        <w:t>Menidia menidia</w:t>
-      </w:r>
+        <w:t xml:space="preserve">Menidia </w:t>
+      </w:r>
+      <w:proofErr w:type="spellStart"/>
+      <w:r>
+        <w:rPr>
+          <w:i/>
+          <w:iCs/>
+        </w:rPr>
+        <w:t>menidia</w:t>
+      </w:r>
+      <w:proofErr w:type="spellEnd"/>
       <w:r>
         <w:t xml:space="preserve"> and is expected to intensify </w:t>
       </w:r>
@@ -99,11 +108,21 @@
       <w:r>
         <w:t xml:space="preserve"> (</w:t>
       </w:r>
-      <w:r>
-        <w:t xml:space="preserve">Cadigan and Fell, 1985; </w:t>
-      </w:r>
-      <w:r>
-        <w:t>Breitburg et al., 2018</w:t>
+      <w:proofErr w:type="spellStart"/>
+      <w:r>
+        <w:t>Cadigan</w:t>
+      </w:r>
+      <w:proofErr w:type="spellEnd"/>
+      <w:r>
+        <w:t xml:space="preserve"> and Fell, 1985; </w:t>
+      </w:r>
+      <w:proofErr w:type="spellStart"/>
+      <w:r>
+        <w:t>Breitburg</w:t>
+      </w:r>
+      <w:proofErr w:type="spellEnd"/>
+      <w:r>
+        <w:t xml:space="preserve"> et al., 2018</w:t>
       </w:r>
       <w:r>
         <w:t xml:space="preserve">). Currently the species is tolerant </w:t>
@@ -137,13 +156,29 @@
         <w:t>multiple physiological responses</w:t>
       </w:r>
       <w:r>
-        <w:t xml:space="preserve"> we have documented in order </w:t>
-      </w:r>
-      <w:r>
-        <w:t>to quantify population-level consequences, and a DEB model builds the foundation to do so</w:t>
-      </w:r>
-      <w:r>
-        <w:t xml:space="preserve"> (Lavaud et al., 2021)</w:t>
+        <w:t xml:space="preserve"> we have documented </w:t>
+      </w:r>
+      <w:proofErr w:type="gramStart"/>
+      <w:r>
+        <w:t xml:space="preserve">in order </w:t>
+      </w:r>
+      <w:r>
+        <w:t>to</w:t>
+      </w:r>
+      <w:proofErr w:type="gramEnd"/>
+      <w:r>
+        <w:t xml:space="preserve"> quantify population-level consequences, and a DEB model builds the foundation to do so</w:t>
+      </w:r>
+      <w:r>
+        <w:t xml:space="preserve"> (</w:t>
+      </w:r>
+      <w:proofErr w:type="spellStart"/>
+      <w:r>
+        <w:t>Lavaud</w:t>
+      </w:r>
+      <w:proofErr w:type="spellEnd"/>
+      <w:r>
+        <w:t xml:space="preserve"> et al., 2021)</w:t>
       </w:r>
       <w:r>
         <w:t xml:space="preserve">. </w:t>
@@ -159,7 +194,15 @@
         <w:pStyle w:val="TS"/>
       </w:pPr>
       <w:r>
-        <w:t xml:space="preserve">A primary mechanism by which the fish energy budget is thought to be impacted by hypoxia is reduced food consumption (Chabot and Dutil, 1999; Thomas et al., 2019). However, consumption effects do not explain the observed hypoxia impacts on </w:t>
+        <w:t xml:space="preserve">A primary mechanism by which the fish energy budget is thought to be impacted by hypoxia is reduced food consumption (Chabot and </w:t>
+      </w:r>
+      <w:proofErr w:type="spellStart"/>
+      <w:r>
+        <w:t>Dutil</w:t>
+      </w:r>
+      <w:proofErr w:type="spellEnd"/>
+      <w:r>
+        <w:t xml:space="preserve">, 1999; Thomas et al., 2019). However, consumption effects do not explain the observed hypoxia impacts on </w:t>
       </w:r>
       <w:r>
         <w:rPr>
@@ -172,7 +215,15 @@
         <w:t xml:space="preserve"> hatch survival and size (Cross et al., 2019) because embryos do not feed. </w:t>
       </w:r>
       <w:r>
-        <w:t xml:space="preserve">For this reason it is necessary to put a particular focus on the early life energy budget and attempt to identify alternative DEB processes in </w:t>
+        <w:t xml:space="preserve">For this </w:t>
+      </w:r>
+      <w:proofErr w:type="gramStart"/>
+      <w:r>
+        <w:t>reason</w:t>
+      </w:r>
+      <w:proofErr w:type="gramEnd"/>
+      <w:r>
+        <w:t xml:space="preserve"> it is necessary to put a particular focus on the early life energy budget and attempt to identify alternative DEB processes in </w:t>
       </w:r>
       <w:r>
         <w:rPr>
@@ -258,7 +309,15 @@
         <w:t>We used</w:t>
       </w:r>
       <w:r>
-        <w:t xml:space="preserve"> a DEBkiss model to simulate the response of </w:t>
+        <w:t xml:space="preserve"> a </w:t>
+      </w:r>
+      <w:proofErr w:type="spellStart"/>
+      <w:r>
+        <w:t>DEBkiss</w:t>
+      </w:r>
+      <w:proofErr w:type="spellEnd"/>
+      <w:r>
+        <w:t xml:space="preserve"> model to simulate the response of </w:t>
       </w:r>
       <w:r>
         <w:rPr>
@@ -299,7 +358,15 @@
         <w:t>d</w:t>
       </w:r>
       <w:r>
-        <w:t xml:space="preserve"> DEBkiss parameters for </w:t>
+        <w:t xml:space="preserve"> </w:t>
+      </w:r>
+      <w:proofErr w:type="spellStart"/>
+      <w:r>
+        <w:t>DEBkiss</w:t>
+      </w:r>
+      <w:proofErr w:type="spellEnd"/>
+      <w:r>
+        <w:t xml:space="preserve"> parameters for </w:t>
       </w:r>
       <w:r>
         <w:rPr>
@@ -349,8 +416,21 @@
         <w:t xml:space="preserve">We used a stress function to modify </w:t>
       </w:r>
       <w:r>
-        <w:t xml:space="preserve">a parameter (likely the yield coefficient for assimilates to structure, </w:t>
-      </w:r>
+        <w:t xml:space="preserve">a parameter (yield </w:t>
+      </w:r>
+      <w:r>
+        <w:t>of</w:t>
+      </w:r>
+      <w:r>
+        <w:t xml:space="preserve"> </w:t>
+      </w:r>
+      <w:r>
+        <w:t>structure on assimilates</w:t>
+      </w:r>
+      <w:r>
+        <w:t xml:space="preserve">, </w:t>
+      </w:r>
+      <w:proofErr w:type="spellStart"/>
       <w:r>
         <w:rPr>
           <w:i/>
@@ -366,6 +446,7 @@
         </w:rPr>
         <w:t>VA</w:t>
       </w:r>
+      <w:proofErr w:type="spellEnd"/>
       <w:r>
         <w:t xml:space="preserve">, the </w:t>
       </w:r>
@@ -375,6 +456,7 @@
       <w:r>
         <w:t xml:space="preserve">-specific assimilation rate, </w:t>
       </w:r>
+      <w:proofErr w:type="spellStart"/>
       <w:r>
         <w:rPr>
           <w:i/>
@@ -398,9 +480,11 @@
         </w:rPr>
         <w:t>a</w:t>
       </w:r>
+      <w:proofErr w:type="spellEnd"/>
       <w:r>
         <w:t xml:space="preserve">, and/or the embryo mortality rate, </w:t>
       </w:r>
+      <w:proofErr w:type="spellStart"/>
       <w:r>
         <w:rPr>
           <w:rFonts w:cs="Times New Roman"/>
@@ -417,6 +501,7 @@
         </w:rPr>
         <w:t>emb</w:t>
       </w:r>
+      <w:proofErr w:type="spellEnd"/>
       <w:r>
         <w:t>) and run the model to</w:t>
       </w:r>
@@ -433,14 +518,17 @@
         <w:t xml:space="preserve"> predicted data (</w:t>
       </w:r>
       <w:r>
-        <w:t xml:space="preserve">length, egg buffer depletion, and </w:t>
+        <w:t>length, egg buffer depletion, and survival</w:t>
+      </w:r>
+      <w:r>
+        <w:t xml:space="preserve">) match </w:t>
       </w:r>
       <w:r>
         <w:lastRenderedPageBreak/>
-        <w:t>survival</w:t>
-      </w:r>
-      <w:r>
-        <w:t xml:space="preserve">) match observed data for the corresponding treatments. </w:t>
+        <w:t xml:space="preserve">observed data for the corresponding treatments. </w:t>
+      </w:r>
+      <w:r>
+        <w:t xml:space="preserve">The experimental data are summarized in Table 1. </w:t>
       </w:r>
       <w:r>
         <w:t xml:space="preserve">The stress function was based on Jager (2018) and further developed based on measured routine metabolic rates of embryos and larvae under steadily decreasing oxygen levels, which gave thresholds for </w:t>
@@ -494,6 +582,7 @@
       <w:r>
         <w:t xml:space="preserve">Adding a stress function to reduce </w:t>
       </w:r>
+      <w:proofErr w:type="spellStart"/>
       <w:r>
         <w:rPr>
           <w:i/>
@@ -509,6 +598,7 @@
         </w:rPr>
         <w:t>VA</w:t>
       </w:r>
+      <w:proofErr w:type="spellEnd"/>
       <w:r>
         <w:rPr>
           <w:i/>
@@ -525,6 +615,7 @@
       <w:r>
         <w:t xml:space="preserve">A stress function for </w:t>
       </w:r>
+      <w:proofErr w:type="spellStart"/>
       <w:r>
         <w:rPr>
           <w:rFonts w:cs="Times New Roman"/>
@@ -541,12 +632,14 @@
         </w:rPr>
         <w:t>emb</w:t>
       </w:r>
+      <w:proofErr w:type="spellEnd"/>
       <w:r>
         <w:t xml:space="preserve"> would directly result in lower embryonic survival to hatching </w:t>
       </w:r>
       <w:r>
         <w:t xml:space="preserve">but not affect hatch timing or size, and it would not get at a mechanism for this (or perhaps the mechanism is general damage). Reducing </w:t>
       </w:r>
+      <w:proofErr w:type="spellStart"/>
       <w:r>
         <w:rPr>
           <w:i/>
@@ -562,9 +655,11 @@
         </w:rPr>
         <w:t>VA</w:t>
       </w:r>
+      <w:proofErr w:type="spellEnd"/>
       <w:r>
         <w:t xml:space="preserve">, on the other hand, delays hatching so with a constant </w:t>
       </w:r>
+      <w:proofErr w:type="spellStart"/>
       <w:r>
         <w:rPr>
           <w:rFonts w:cs="Times New Roman"/>
@@ -581,9 +676,11 @@
         </w:rPr>
         <w:t>emb</w:t>
       </w:r>
+      <w:proofErr w:type="spellEnd"/>
       <w:r>
         <w:t xml:space="preserve">, the oxygen effect on </w:t>
       </w:r>
+      <w:proofErr w:type="spellStart"/>
       <w:r>
         <w:rPr>
           <w:i/>
@@ -599,9 +696,11 @@
         </w:rPr>
         <w:t>VA</w:t>
       </w:r>
+      <w:proofErr w:type="spellEnd"/>
       <w:r>
         <w:t xml:space="preserve"> will lead to lower survival to hatching. A plausible reason for </w:t>
       </w:r>
+      <w:proofErr w:type="spellStart"/>
       <w:r>
         <w:rPr>
           <w:i/>
@@ -617,6 +716,7 @@
         </w:rPr>
         <w:t>VA</w:t>
       </w:r>
+      <w:proofErr w:type="spellEnd"/>
       <w:r>
         <w:t xml:space="preserve"> to be reduced under hypoxia is </w:t>
       </w:r>
@@ -639,6 +739,7 @@
       <w:r>
         <w:t xml:space="preserve">reduces growth and delays hatching, indirectly reducing survival at hatching. Assimilation affects the shape of the growth curve differently than </w:t>
       </w:r>
+      <w:proofErr w:type="spellStart"/>
       <w:r>
         <w:rPr>
           <w:i/>
@@ -654,9 +755,11 @@
         </w:rPr>
         <w:t>VA</w:t>
       </w:r>
+      <w:proofErr w:type="spellEnd"/>
       <w:r>
         <w:t xml:space="preserve">, however, with a lower assimilation rate limiting ultimate length more abruptly while reducing </w:t>
       </w:r>
+      <w:proofErr w:type="spellStart"/>
       <w:r>
         <w:rPr>
           <w:i/>
@@ -672,6 +775,7 @@
         </w:rPr>
         <w:t>VA</w:t>
       </w:r>
+      <w:proofErr w:type="spellEnd"/>
       <w:r>
         <w:t xml:space="preserve"> allows growth to continue increasing for longer. </w:t>
       </w:r>
@@ -692,7 +796,23 @@
         <w:t xml:space="preserve"> change assimilation efficiency and thus the overall assimilation rate, but the direction of the effect is species-dependent (reviewed in Thomas et al., 2019). </w:t>
       </w:r>
       <w:r>
-        <w:t xml:space="preserve">Assimilation is when food and oxygen are transformed into reserve (or in DEBkiss directly into structure) and metabolic products. So </w:t>
+        <w:t xml:space="preserve">Assimilation is when food and oxygen are transformed into reserve (or in </w:t>
+      </w:r>
+      <w:proofErr w:type="spellStart"/>
+      <w:r>
+        <w:t>DEBkiss</w:t>
+      </w:r>
+      <w:proofErr w:type="spellEnd"/>
+      <w:r>
+        <w:t xml:space="preserve"> directly into structure) and metabolic products. </w:t>
+      </w:r>
+      <w:proofErr w:type="gramStart"/>
+      <w:r>
+        <w:t>So</w:t>
+      </w:r>
+      <w:proofErr w:type="gramEnd"/>
+      <w:r>
+        <w:t xml:space="preserve"> </w:t>
       </w:r>
       <w:r>
         <w:t xml:space="preserve">with </w:t>
@@ -738,135 +858,428 @@
         <w:pStyle w:val="TS"/>
       </w:pPr>
       <w:r>
-        <w:t>What I am working on in the meantime</w:t>
-      </w:r>
-    </w:p>
-    <w:p>
-      <w:pPr>
-        <w:pStyle w:val="TS"/>
-        <w:numPr>
-          <w:ilvl w:val="0"/>
-          <w:numId w:val="2"/>
-        </w:numPr>
-      </w:pPr>
-      <w:r>
-        <w:t xml:space="preserve">Running the model with and without later life data, using new dry weight density of 0.288 and higher yVA initial values. </w:t>
-      </w:r>
-    </w:p>
-    <w:p>
-      <w:pPr>
-        <w:pStyle w:val="TS"/>
-        <w:numPr>
-          <w:ilvl w:val="0"/>
-          <w:numId w:val="2"/>
-        </w:numPr>
-      </w:pPr>
-      <w:r>
-        <w:t xml:space="preserve">Organizing the data for hypoxia treatments to see what we have that matches up to the normoxia data we have been using. </w:t>
-      </w:r>
-    </w:p>
-    <w:p>
-      <w:pPr>
-        <w:pStyle w:val="TS"/>
-        <w:numPr>
-          <w:ilvl w:val="1"/>
-          <w:numId w:val="2"/>
-        </w:numPr>
-      </w:pPr>
-      <w:r>
-        <w:t xml:space="preserve">We have everything but reproduction I think, but the data doesn’t go as far in life – mostly embryo and early larvae. </w:t>
-      </w:r>
-    </w:p>
-    <w:p>
-      <w:pPr>
-        <w:pStyle w:val="TS"/>
-      </w:pPr>
-    </w:p>
-    <w:p>
-      <w:pPr>
-        <w:pStyle w:val="TS"/>
-      </w:pPr>
-    </w:p>
-    <w:p>
-      <w:pPr>
-        <w:pStyle w:val="TS"/>
-      </w:pPr>
-    </w:p>
-    <w:p>
-      <w:pPr>
-        <w:pStyle w:val="TS"/>
-      </w:pPr>
-      <w:r>
-        <w:t xml:space="preserve">Survival at hatching, normoxic: </w:t>
-      </w:r>
-      <w:r>
-        <w:t>56-90%</w:t>
-      </w:r>
-    </w:p>
-    <w:p>
-      <w:pPr>
-        <w:pStyle w:val="TS"/>
-      </w:pPr>
-      <w:r>
-        <w:t xml:space="preserve">Survival at hatching, hypoxic: </w:t>
-      </w:r>
-      <w:r>
-        <w:t>30-85%</w:t>
-      </w:r>
-    </w:p>
-    <w:p>
-      <w:pPr>
-        <w:pStyle w:val="TS"/>
-      </w:pPr>
-    </w:p>
-    <w:p>
-      <w:pPr>
-        <w:pStyle w:val="TS"/>
-      </w:pPr>
-      <w:r>
-        <w:t>Time to hatching, normoxic: 6 days</w:t>
-      </w:r>
-    </w:p>
-    <w:p>
-      <w:pPr>
-        <w:pStyle w:val="TS"/>
-      </w:pPr>
-      <w:r>
-        <w:t>Time to hatching, hypoxic: 7 days</w:t>
-      </w:r>
-    </w:p>
-    <w:p>
-      <w:pPr>
-        <w:pStyle w:val="TS"/>
-      </w:pPr>
-    </w:p>
-    <w:p>
-      <w:pPr>
-        <w:pStyle w:val="TS"/>
-      </w:pPr>
-      <w:r>
-        <w:t>Length at hatching, normoxic: 5.1</w:t>
-      </w:r>
-      <w:r>
-        <w:t>mm</w:t>
-      </w:r>
-      <w:r>
-        <w:t>, 5</w:t>
-      </w:r>
-      <w:r>
-        <w:t>.5mm</w:t>
-      </w:r>
-    </w:p>
-    <w:p>
-      <w:pPr>
-        <w:pStyle w:val="TS"/>
-      </w:pPr>
-      <w:r>
-        <w:t xml:space="preserve">Length at hatching, hypoxic: </w:t>
-      </w:r>
-      <w:r>
-        <w:t>4.1mm, 4.4mm</w:t>
-      </w:r>
+        <w:rPr>
+          <w:b/>
+          <w:bCs/>
+        </w:rPr>
+        <w:t>Table 1.</w:t>
+      </w:r>
+      <w:r>
+        <w:t xml:space="preserve"> Summary of experimental data on </w:t>
+      </w:r>
+      <w:r>
+        <w:rPr>
+          <w:i/>
+          <w:iCs/>
+        </w:rPr>
+        <w:t>M. menidia</w:t>
+      </w:r>
+      <w:r>
+        <w:t xml:space="preserve"> early life effects of hypoxia. Univariate datasets (multiple observations of a response variable over time</w:t>
+      </w:r>
+      <w:r>
+        <w:t xml:space="preserve"> as used in model</w:t>
+      </w:r>
+      <w:r>
+        <w:t>) are shortened here to specific points in time (</w:t>
+      </w:r>
+      <w:proofErr w:type="gramStart"/>
+      <w:r>
+        <w:t>e.g.</w:t>
+      </w:r>
+      <w:proofErr w:type="gramEnd"/>
+      <w:r>
+        <w:t xml:space="preserve"> length at hatching and survival to hatching are part of larger datasets of length and survival over time)</w:t>
+      </w:r>
+      <w:r>
+        <w:t xml:space="preserve"> just to give an idea of the data we can use to compare between oxygen levels</w:t>
+      </w:r>
+      <w:r>
+        <w:t xml:space="preserve">. </w:t>
+      </w:r>
+    </w:p>
+    <w:tbl>
+      <w:tblPr>
+        <w:tblStyle w:val="TableGrid"/>
+        <w:tblW w:w="0" w:type="auto"/>
+        <w:tblLook w:val="04A0" w:firstRow="1" w:lastRow="0" w:firstColumn="1" w:lastColumn="0" w:noHBand="0" w:noVBand="1"/>
+      </w:tblPr>
+      <w:tblGrid>
+        <w:gridCol w:w="2898"/>
+        <w:gridCol w:w="2340"/>
+        <w:gridCol w:w="2160"/>
+        <w:gridCol w:w="2178"/>
+      </w:tblGrid>
+      <w:tr>
+        <w:tc>
+          <w:tcPr>
+            <w:tcW w:w="2898" w:type="dxa"/>
+          </w:tcPr>
+          <w:p>
+            <w:pPr>
+              <w:pStyle w:val="TS"/>
+            </w:pPr>
+          </w:p>
+        </w:tc>
+        <w:tc>
+          <w:tcPr>
+            <w:tcW w:w="2340" w:type="dxa"/>
+          </w:tcPr>
+          <w:p>
+            <w:pPr>
+              <w:pStyle w:val="TS"/>
+            </w:pPr>
+            <w:proofErr w:type="spellStart"/>
+            <w:r>
+              <w:t>Normoxia</w:t>
+            </w:r>
+            <w:proofErr w:type="spellEnd"/>
+            <w:r>
+              <w:t xml:space="preserve"> (~8 mg l</w:t>
+            </w:r>
+            <w:r>
+              <w:rPr>
+                <w:vertAlign w:val="superscript"/>
+              </w:rPr>
+              <w:t>-1</w:t>
+            </w:r>
+            <w:r>
+              <w:t>)</w:t>
+            </w:r>
+          </w:p>
+        </w:tc>
+        <w:tc>
+          <w:tcPr>
+            <w:tcW w:w="2160" w:type="dxa"/>
+          </w:tcPr>
+          <w:p>
+            <w:pPr>
+              <w:pStyle w:val="TS"/>
+            </w:pPr>
+            <w:proofErr w:type="spellStart"/>
+            <w:r>
+              <w:t>Suboxia</w:t>
+            </w:r>
+            <w:proofErr w:type="spellEnd"/>
+            <w:r>
+              <w:t xml:space="preserve"> (~4 mg l</w:t>
+            </w:r>
+            <w:r>
+              <w:rPr>
+                <w:vertAlign w:val="superscript"/>
+              </w:rPr>
+              <w:t>-1</w:t>
+            </w:r>
+            <w:r>
+              <w:t>)</w:t>
+            </w:r>
+          </w:p>
+        </w:tc>
+        <w:tc>
+          <w:tcPr>
+            <w:tcW w:w="2178" w:type="dxa"/>
+          </w:tcPr>
+          <w:p>
+            <w:pPr>
+              <w:pStyle w:val="TS"/>
+            </w:pPr>
+            <w:r>
+              <w:t>Hypoxia (~3 mg l</w:t>
+            </w:r>
+            <w:r>
+              <w:rPr>
+                <w:vertAlign w:val="superscript"/>
+              </w:rPr>
+              <w:t>-1</w:t>
+            </w:r>
+            <w:r>
+              <w:t>)</w:t>
+            </w:r>
+          </w:p>
+        </w:tc>
+      </w:tr>
+      <w:tr>
+        <w:tc>
+          <w:tcPr>
+            <w:tcW w:w="2898" w:type="dxa"/>
+          </w:tcPr>
+          <w:p>
+            <w:pPr>
+              <w:pStyle w:val="TS"/>
+            </w:pPr>
+            <w:r>
+              <w:t>Survival to hatching</w:t>
+            </w:r>
+          </w:p>
+        </w:tc>
+        <w:tc>
+          <w:tcPr>
+            <w:tcW w:w="2340" w:type="dxa"/>
+          </w:tcPr>
+          <w:p>
+            <w:pPr>
+              <w:pStyle w:val="TS"/>
+            </w:pPr>
+            <w:r>
+              <w:t>65-90%</w:t>
+            </w:r>
+          </w:p>
+        </w:tc>
+        <w:tc>
+          <w:tcPr>
+            <w:tcW w:w="2160" w:type="dxa"/>
+          </w:tcPr>
+          <w:p>
+            <w:pPr>
+              <w:pStyle w:val="TS"/>
+            </w:pPr>
+            <w:r>
+              <w:t>55-88%</w:t>
+            </w:r>
+          </w:p>
+        </w:tc>
+        <w:tc>
+          <w:tcPr>
+            <w:tcW w:w="2178" w:type="dxa"/>
+          </w:tcPr>
+          <w:p>
+            <w:pPr>
+              <w:pStyle w:val="TS"/>
+            </w:pPr>
+            <w:r>
+              <w:t>30-85%</w:t>
+            </w:r>
+          </w:p>
+        </w:tc>
+      </w:tr>
+      <w:tr>
+        <w:tc>
+          <w:tcPr>
+            <w:tcW w:w="2898" w:type="dxa"/>
+          </w:tcPr>
+          <w:p>
+            <w:pPr>
+              <w:pStyle w:val="TS"/>
+            </w:pPr>
+            <w:r>
+              <w:t>Hatch time</w:t>
+            </w:r>
+            <w:r>
+              <w:t xml:space="preserve"> (egg buffer=0)</w:t>
+            </w:r>
+          </w:p>
+        </w:tc>
+        <w:tc>
+          <w:tcPr>
+            <w:tcW w:w="2340" w:type="dxa"/>
+          </w:tcPr>
+          <w:p>
+            <w:pPr>
+              <w:pStyle w:val="TS"/>
+            </w:pPr>
+            <w:r>
+              <w:t>6 days</w:t>
+            </w:r>
+          </w:p>
+        </w:tc>
+        <w:tc>
+          <w:tcPr>
+            <w:tcW w:w="2160" w:type="dxa"/>
+          </w:tcPr>
+          <w:p>
+            <w:pPr>
+              <w:pStyle w:val="TS"/>
+            </w:pPr>
+            <w:r>
+              <w:t>7 days</w:t>
+            </w:r>
+          </w:p>
+        </w:tc>
+        <w:tc>
+          <w:tcPr>
+            <w:tcW w:w="2178" w:type="dxa"/>
+          </w:tcPr>
+          <w:p>
+            <w:pPr>
+              <w:pStyle w:val="TS"/>
+            </w:pPr>
+            <w:r>
+              <w:t>9 days</w:t>
+            </w:r>
+          </w:p>
+        </w:tc>
+      </w:tr>
+      <w:tr>
+        <w:tc>
+          <w:tcPr>
+            <w:tcW w:w="2898" w:type="dxa"/>
+          </w:tcPr>
+          <w:p>
+            <w:pPr>
+              <w:pStyle w:val="TS"/>
+            </w:pPr>
+            <w:r>
+              <w:t>Length at hatching</w:t>
+            </w:r>
+          </w:p>
+        </w:tc>
+        <w:tc>
+          <w:tcPr>
+            <w:tcW w:w="2340" w:type="dxa"/>
+          </w:tcPr>
+          <w:p>
+            <w:pPr>
+              <w:pStyle w:val="TS"/>
+            </w:pPr>
+            <w:r>
+              <w:t>5.1-5.5 mm</w:t>
+            </w:r>
+          </w:p>
+        </w:tc>
+        <w:tc>
+          <w:tcPr>
+            <w:tcW w:w="2160" w:type="dxa"/>
+          </w:tcPr>
+          <w:p>
+            <w:pPr>
+              <w:pStyle w:val="TS"/>
+            </w:pPr>
+            <w:r>
+              <w:t>4.5-4.6 mm</w:t>
+            </w:r>
+          </w:p>
+        </w:tc>
+        <w:tc>
+          <w:tcPr>
+            <w:tcW w:w="2178" w:type="dxa"/>
+          </w:tcPr>
+          <w:p>
+            <w:pPr>
+              <w:pStyle w:val="TS"/>
+            </w:pPr>
+            <w:r>
+              <w:t>4.1-4.4 mm</w:t>
+            </w:r>
+          </w:p>
+        </w:tc>
+      </w:tr>
+      <w:tr>
+        <w:tc>
+          <w:tcPr>
+            <w:tcW w:w="2898" w:type="dxa"/>
+          </w:tcPr>
+          <w:p>
+            <w:pPr>
+              <w:pStyle w:val="TS"/>
+            </w:pPr>
+            <w:r>
+              <w:t>Larval length</w:t>
+            </w:r>
+            <w:r>
+              <w:t xml:space="preserve"> at 16 </w:t>
+            </w:r>
+            <w:proofErr w:type="spellStart"/>
+            <w:r>
+              <w:t>dpf</w:t>
+            </w:r>
+            <w:proofErr w:type="spellEnd"/>
+          </w:p>
+        </w:tc>
+        <w:tc>
+          <w:tcPr>
+            <w:tcW w:w="2340" w:type="dxa"/>
+          </w:tcPr>
+          <w:p>
+            <w:pPr>
+              <w:pStyle w:val="TS"/>
+            </w:pPr>
+          </w:p>
+        </w:tc>
+        <w:tc>
+          <w:tcPr>
+            <w:tcW w:w="2160" w:type="dxa"/>
+          </w:tcPr>
+          <w:p>
+            <w:pPr>
+              <w:pStyle w:val="TS"/>
+            </w:pPr>
+          </w:p>
+        </w:tc>
+        <w:tc>
+          <w:tcPr>
+            <w:tcW w:w="2178" w:type="dxa"/>
+          </w:tcPr>
+          <w:p>
+            <w:pPr>
+              <w:pStyle w:val="TS"/>
+            </w:pPr>
+          </w:p>
+        </w:tc>
+      </w:tr>
+      <w:tr>
+        <w:tc>
+          <w:tcPr>
+            <w:tcW w:w="2898" w:type="dxa"/>
+          </w:tcPr>
+          <w:p>
+            <w:pPr>
+              <w:pStyle w:val="TS"/>
+            </w:pPr>
+            <w:r>
+              <w:t xml:space="preserve">Larval survival to 16 </w:t>
+            </w:r>
+            <w:proofErr w:type="spellStart"/>
+            <w:r>
+              <w:t>dpf</w:t>
+            </w:r>
+            <w:proofErr w:type="spellEnd"/>
+          </w:p>
+        </w:tc>
+        <w:tc>
+          <w:tcPr>
+            <w:tcW w:w="2340" w:type="dxa"/>
+          </w:tcPr>
+          <w:p>
+            <w:pPr>
+              <w:pStyle w:val="TS"/>
+            </w:pPr>
+            <w:r>
+              <w:t>32-72%</w:t>
+            </w:r>
+          </w:p>
+        </w:tc>
+        <w:tc>
+          <w:tcPr>
+            <w:tcW w:w="2160" w:type="dxa"/>
+          </w:tcPr>
+          <w:p>
+            <w:pPr>
+              <w:pStyle w:val="TS"/>
+            </w:pPr>
+            <w:r>
+              <w:t>20-45%</w:t>
+            </w:r>
+          </w:p>
+        </w:tc>
+        <w:tc>
+          <w:tcPr>
+            <w:tcW w:w="2178" w:type="dxa"/>
+          </w:tcPr>
+          <w:p>
+            <w:pPr>
+              <w:pStyle w:val="TS"/>
+            </w:pPr>
+            <w:r>
+              <w:t>0-23%</w:t>
+            </w:r>
+          </w:p>
+        </w:tc>
+      </w:tr>
+    </w:tbl>
+    <w:p>
+      <w:pPr>
+        <w:pStyle w:val="TS"/>
+      </w:pPr>
     </w:p>
     <w:sectPr>
       <w:pgSz w:w="12240" w:h="15840"/>
@@ -1571,6 +1984,25 @@
       <w:spacing w:after="0" w:line="240" w:lineRule="auto"/>
     </w:pPr>
   </w:style>
+  <w:style w:type="table" w:styleId="TableGrid">
+    <w:name w:val="Table Grid"/>
+    <w:basedOn w:val="TableNormal"/>
+    <w:uiPriority w:val="39"/>
+    <w:rsid w:val="00A4451C"/>
+    <w:pPr>
+      <w:spacing w:after="0" w:line="240" w:lineRule="auto"/>
+    </w:pPr>
+    <w:tblPr>
+      <w:tblBorders>
+        <w:top w:val="single" w:sz="4" w:space="0" w:color="auto"/>
+        <w:left w:val="single" w:sz="4" w:space="0" w:color="auto"/>
+        <w:bottom w:val="single" w:sz="4" w:space="0" w:color="auto"/>
+        <w:right w:val="single" w:sz="4" w:space="0" w:color="auto"/>
+        <w:insideH w:val="single" w:sz="4" w:space="0" w:color="auto"/>
+        <w:insideV w:val="single" w:sz="4" w:space="0" w:color="auto"/>
+      </w:tblBorders>
+    </w:tblPr>
+  </w:style>
 </w:styles>
 </file>
 

</xml_diff>

<commit_message>
Small edits to chapter story outline
</commit_message>
<xml_diff>
--- a/DEBkiss results/Chapter Message Outline.docx
+++ b/DEBkiss results/Chapter Message Outline.docx
@@ -23,11 +23,6 @@
     <w:p>
       <w:pPr>
         <w:pStyle w:val="TS"/>
-      </w:pPr>
-    </w:p>
-    <w:p>
-      <w:pPr>
-        <w:pStyle w:val="TS"/>
         <w:rPr>
           <w:b/>
           <w:bCs/>
@@ -156,18 +151,10 @@
         <w:t>multiple physiological responses</w:t>
       </w:r>
       <w:r>
-        <w:t xml:space="preserve"> we have documented </w:t>
-      </w:r>
-      <w:proofErr w:type="gramStart"/>
-      <w:r>
-        <w:t xml:space="preserve">in order </w:t>
-      </w:r>
-      <w:r>
-        <w:t>to</w:t>
-      </w:r>
-      <w:proofErr w:type="gramEnd"/>
-      <w:r>
-        <w:t xml:space="preserve"> quantify population-level consequences, and a DEB model builds the foundation to do so</w:t>
+        <w:t xml:space="preserve"> we have documented in order </w:t>
+      </w:r>
+      <w:r>
+        <w:t>to quantify population-level consequences, and a DEB model builds the foundation to do so</w:t>
       </w:r>
       <w:r>
         <w:t xml:space="preserve"> (</w:t>
@@ -215,15 +202,7 @@
         <w:t xml:space="preserve"> hatch survival and size (Cross et al., 2019) because embryos do not feed. </w:t>
       </w:r>
       <w:r>
-        <w:t xml:space="preserve">For this </w:t>
-      </w:r>
-      <w:proofErr w:type="gramStart"/>
-      <w:r>
-        <w:t>reason</w:t>
-      </w:r>
-      <w:proofErr w:type="gramEnd"/>
-      <w:r>
-        <w:t xml:space="preserve"> it is necessary to put a particular focus on the early life energy budget and attempt to identify alternative DEB processes in </w:t>
+        <w:t xml:space="preserve">For this reason it is necessary to put a particular focus on the early life energy budget and attempt to identify alternative DEB processes in </w:t>
       </w:r>
       <w:r>
         <w:rPr>
@@ -233,7 +212,22 @@
         <w:t>M. menidia</w:t>
       </w:r>
       <w:r>
-        <w:t xml:space="preserve"> that are impacted by hypoxia. </w:t>
+        <w:t xml:space="preserve"> that are impacted by </w:t>
+      </w:r>
+      <w:commentRangeStart w:id="0"/>
+      <w:r>
+        <w:t>hypoxia</w:t>
+      </w:r>
+      <w:commentRangeEnd w:id="0"/>
+      <w:r>
+        <w:rPr>
+          <w:rStyle w:val="CommentReference"/>
+          <w:rFonts w:asciiTheme="minorHAnsi" w:hAnsiTheme="minorHAnsi"/>
+        </w:rPr>
+        <w:commentReference w:id="0"/>
+      </w:r>
+      <w:r>
+        <w:t xml:space="preserve">. </w:t>
       </w:r>
     </w:p>
     <w:p>
@@ -521,14 +515,14 @@
         <w:t>length, egg buffer depletion, and survival</w:t>
       </w:r>
       <w:r>
-        <w:t xml:space="preserve">) match </w:t>
+        <w:t xml:space="preserve">) match observed data for the corresponding treatments. </w:t>
+      </w:r>
+      <w:r>
+        <w:t xml:space="preserve">The experimental data are summarized in Table </w:t>
       </w:r>
       <w:r>
         <w:lastRenderedPageBreak/>
-        <w:t xml:space="preserve">observed data for the corresponding treatments. </w:t>
-      </w:r>
-      <w:r>
-        <w:t xml:space="preserve">The experimental data are summarized in Table 1. </w:t>
+        <w:t xml:space="preserve">1. </w:t>
       </w:r>
       <w:r>
         <w:t xml:space="preserve">The stress function was based on Jager (2018) and further developed based on measured routine metabolic rates of embryos and larvae under steadily decreasing oxygen levels, which gave thresholds for </w:t>
@@ -804,15 +798,7 @@
       </w:r>
       <w:proofErr w:type="spellEnd"/>
       <w:r>
-        <w:t xml:space="preserve"> directly into structure) and metabolic products. </w:t>
-      </w:r>
-      <w:proofErr w:type="gramStart"/>
-      <w:r>
-        <w:t>So</w:t>
-      </w:r>
-      <w:proofErr w:type="gramEnd"/>
-      <w:r>
-        <w:t xml:space="preserve"> </w:t>
+        <w:t xml:space="preserve"> directly into structure) and metabolic products. So </w:t>
       </w:r>
       <w:r>
         <w:t xml:space="preserve">with </w:t>
@@ -832,11 +818,6 @@
       <w:r>
         <w:t xml:space="preserve">can happen and more anaerobic metabolism is used instead (also leading to the effect on conversion efficiency described above). </w:t>
       </w:r>
-    </w:p>
-    <w:p>
-      <w:pPr>
-        <w:pStyle w:val="TS"/>
-      </w:pPr>
     </w:p>
     <w:p>
       <w:pPr>
@@ -881,15 +862,7 @@
         <w:t xml:space="preserve"> as used in model</w:t>
       </w:r>
       <w:r>
-        <w:t>) are shortened here to specific points in time (</w:t>
-      </w:r>
-      <w:proofErr w:type="gramStart"/>
-      <w:r>
-        <w:t>e.g.</w:t>
-      </w:r>
-      <w:proofErr w:type="gramEnd"/>
-      <w:r>
-        <w:t xml:space="preserve"> length at hatching and survival to hatching are part of larger datasets of length and survival over time)</w:t>
+        <w:t>) are shortened here to specific points in time (e.g. length at hatching and survival to hatching are part of larger datasets of length and survival over time)</w:t>
       </w:r>
       <w:r>
         <w:t xml:space="preserve"> just to give an idea of the data we can use to compare between oxygen levels</w:t>
@@ -1132,7 +1105,13 @@
               <w:pStyle w:val="TS"/>
             </w:pPr>
             <w:r>
-              <w:t>5.1-5.5 mm</w:t>
+              <w:t>5.1</w:t>
+            </w:r>
+            <w:r>
+              <w:t xml:space="preserve">, </w:t>
+            </w:r>
+            <w:r>
+              <w:t>5.5 mm</w:t>
             </w:r>
           </w:p>
         </w:tc>
@@ -1145,7 +1124,13 @@
               <w:pStyle w:val="TS"/>
             </w:pPr>
             <w:r>
-              <w:t>4.5-4.6 mm</w:t>
+              <w:t>4.5</w:t>
+            </w:r>
+            <w:r>
+              <w:t xml:space="preserve">, </w:t>
+            </w:r>
+            <w:r>
+              <w:t>4.6 mm</w:t>
             </w:r>
           </w:p>
         </w:tc>
@@ -1158,7 +1143,13 @@
               <w:pStyle w:val="TS"/>
             </w:pPr>
             <w:r>
-              <w:t>4.1-4.4 mm</w:t>
+              <w:t>4.1</w:t>
+            </w:r>
+            <w:r>
+              <w:t xml:space="preserve">, </w:t>
+            </w:r>
+            <w:r>
+              <w:t>4.4 mm</w:t>
             </w:r>
           </w:p>
         </w:tc>
@@ -1176,13 +1167,19 @@
               <w:t>Larval length</w:t>
             </w:r>
             <w:r>
-              <w:t xml:space="preserve"> at 16 </w:t>
+              <w:t xml:space="preserve"> at </w:t>
+            </w:r>
+            <w:r>
+              <w:t xml:space="preserve">15 </w:t>
             </w:r>
             <w:proofErr w:type="spellStart"/>
             <w:r>
-              <w:t>dpf</w:t>
+              <w:t>dph</w:t>
             </w:r>
             <w:proofErr w:type="spellEnd"/>
+            <w:r>
+              <w:t>*</w:t>
+            </w:r>
           </w:p>
         </w:tc>
         <w:tc>
@@ -1193,6 +1190,9 @@
             <w:pPr>
               <w:pStyle w:val="TS"/>
             </w:pPr>
+            <w:r>
+              <w:t>15.7, 15.9 mm</w:t>
+            </w:r>
           </w:p>
         </w:tc>
         <w:tc>
@@ -1203,6 +1203,9 @@
             <w:pPr>
               <w:pStyle w:val="TS"/>
             </w:pPr>
+            <w:r>
+              <w:t>11.1, 13.3 mm</w:t>
+            </w:r>
           </w:p>
         </w:tc>
         <w:tc>
@@ -1213,6 +1216,9 @@
             <w:pPr>
               <w:pStyle w:val="TS"/>
             </w:pPr>
+            <w:r>
+              <w:t>9.2 mm</w:t>
+            </w:r>
           </w:p>
         </w:tc>
       </w:tr>
@@ -1226,13 +1232,19 @@
               <w:pStyle w:val="TS"/>
             </w:pPr>
             <w:r>
-              <w:t xml:space="preserve">Larval survival to 16 </w:t>
+              <w:t xml:space="preserve">Larval survival to </w:t>
+            </w:r>
+            <w:r>
+              <w:t xml:space="preserve">15 </w:t>
             </w:r>
             <w:proofErr w:type="spellStart"/>
             <w:r>
-              <w:t>dpf</w:t>
+              <w:t>dph</w:t>
             </w:r>
             <w:proofErr w:type="spellEnd"/>
+            <w:r>
+              <w:t>*</w:t>
+            </w:r>
           </w:p>
         </w:tc>
         <w:tc>
@@ -1280,6 +1292,29 @@
       <w:pPr>
         <w:pStyle w:val="TS"/>
       </w:pPr>
+      <w:r>
+        <w:t xml:space="preserve">*15 days-post-hatching corresponds to 21, 22, and 24 days-post-fertilization for </w:t>
+      </w:r>
+      <w:proofErr w:type="spellStart"/>
+      <w:r>
+        <w:t>normoxia</w:t>
+      </w:r>
+      <w:proofErr w:type="spellEnd"/>
+      <w:r>
+        <w:t xml:space="preserve">, </w:t>
+      </w:r>
+      <w:proofErr w:type="spellStart"/>
+      <w:r>
+        <w:t>suboxia</w:t>
+      </w:r>
+      <w:proofErr w:type="spellEnd"/>
+      <w:r>
+        <w:t xml:space="preserve">, and hypoxia, respectively. There are two length data points per treatment because there </w:t>
+      </w:r>
+      <w:r>
+        <w:lastRenderedPageBreak/>
+        <w:t xml:space="preserve">were two experiments, but the hypoxia treatment in one experiment had ~0% survival to hatching so there is only one length data point for larvae. </w:t>
+      </w:r>
     </w:p>
     <w:sectPr>
       <w:pgSz w:w="12240" w:h="15840"/>
@@ -1289,6 +1324,45 @@
     </w:sectPr>
   </w:body>
 </w:document>
+</file>
+
+<file path=word/comments.xml><?xml version="1.0" encoding="utf-8"?>
+<w:comments xmlns:wpc="http://schemas.microsoft.com/office/word/2010/wordprocessingCanvas" xmlns:cx="http://schemas.microsoft.com/office/drawing/2014/chartex" xmlns:cx1="http://schemas.microsoft.com/office/drawing/2015/9/8/chartex" xmlns:cx2="http://schemas.microsoft.com/office/drawing/2015/10/21/chartex" xmlns:cx3="http://schemas.microsoft.com/office/drawing/2016/5/9/chartex" xmlns:cx4="http://schemas.microsoft.com/office/drawing/2016/5/10/chartex" xmlns:cx5="http://schemas.microsoft.com/office/drawing/2016/5/11/chartex" xmlns:cx6="http://schemas.microsoft.com/office/drawing/2016/5/12/chartex" xmlns:cx7="http://schemas.microsoft.com/office/drawing/2016/5/13/chartex" xmlns:cx8="http://schemas.microsoft.com/office/drawing/2016/5/14/chartex" xmlns:mc="http://schemas.openxmlformats.org/markup-compatibility/2006" xmlns:aink="http://schemas.microsoft.com/office/drawing/2016/ink" xmlns:am3d="http://schemas.microsoft.com/office/drawing/2017/model3d" xmlns:o="urn:schemas-microsoft-com:office:office" xmlns:oel="http://schemas.microsoft.com/office/2019/extlst" xmlns:r="http://schemas.openxmlformats.org/officeDocument/2006/relationships" xmlns:m="http://schemas.openxmlformats.org/officeDocument/2006/math" xmlns:v="urn:schemas-microsoft-com:vml" xmlns:wp14="http://schemas.microsoft.com/office/word/2010/wordprocessingDrawing" xmlns:wp="http://schemas.openxmlformats.org/drawingml/2006/wordprocessingDrawing" xmlns:w10="urn:schemas-microsoft-com:office:word" xmlns:w="http://schemas.openxmlformats.org/wordprocessingml/2006/main" xmlns:w14="http://schemas.microsoft.com/office/word/2010/wordml" xmlns:w15="http://schemas.microsoft.com/office/word/2012/wordml" xmlns:w16cex="http://schemas.microsoft.com/office/word/2018/wordml/cex" xmlns:w16cid="http://schemas.microsoft.com/office/word/2016/wordml/cid" xmlns:w16="http://schemas.microsoft.com/office/word/2018/wordml" xmlns:w16sdtdh="http://schemas.microsoft.com/office/word/2020/wordml/sdtdatahash" xmlns:w16se="http://schemas.microsoft.com/office/word/2015/wordml/symex" xmlns:wpg="http://schemas.microsoft.com/office/word/2010/wordprocessingGroup" xmlns:wpi="http://schemas.microsoft.com/office/word/2010/wordprocessingInk" xmlns:wne="http://schemas.microsoft.com/office/word/2006/wordml" xmlns:wps="http://schemas.microsoft.com/office/word/2010/wordprocessingShape" mc:Ignorable="w14 w15 w16se w16cid w16 w16cex w16sdtdh wp14">
+  <w:comment w:id="0" w:author="Teresa G Schwemmer" w:date="2023-02-13T16:41:00Z" w:initials="TGS">
+    <w:p>
+      <w:pPr>
+        <w:pStyle w:val="CommentText"/>
+      </w:pPr>
+      <w:r>
+        <w:rPr>
+          <w:rStyle w:val="CommentReference"/>
+        </w:rPr>
+        <w:annotationRef/>
+      </w:r>
+      <w:r>
+        <w:t xml:space="preserve">AIC assumes equal weights of data, but by looking at specific data points and how different predicted vs observed you can give some more weight than others. </w:t>
+      </w:r>
+    </w:p>
+  </w:comment>
+</w:comments>
+</file>
+
+<file path=word/commentsExtended.xml><?xml version="1.0" encoding="utf-8"?>
+<w15:commentsEx xmlns:wpc="http://schemas.microsoft.com/office/word/2010/wordprocessingCanvas" xmlns:cx="http://schemas.microsoft.com/office/drawing/2014/chartex" xmlns:cx1="http://schemas.microsoft.com/office/drawing/2015/9/8/chartex" xmlns:cx2="http://schemas.microsoft.com/office/drawing/2015/10/21/chartex" xmlns:cx3="http://schemas.microsoft.com/office/drawing/2016/5/9/chartex" xmlns:cx4="http://schemas.microsoft.com/office/drawing/2016/5/10/chartex" xmlns:cx5="http://schemas.microsoft.com/office/drawing/2016/5/11/chartex" xmlns:cx6="http://schemas.microsoft.com/office/drawing/2016/5/12/chartex" xmlns:cx7="http://schemas.microsoft.com/office/drawing/2016/5/13/chartex" xmlns:cx8="http://schemas.microsoft.com/office/drawing/2016/5/14/chartex" xmlns:mc="http://schemas.openxmlformats.org/markup-compatibility/2006" xmlns:aink="http://schemas.microsoft.com/office/drawing/2016/ink" xmlns:am3d="http://schemas.microsoft.com/office/drawing/2017/model3d" xmlns:o="urn:schemas-microsoft-com:office:office" xmlns:oel="http://schemas.microsoft.com/office/2019/extlst" xmlns:r="http://schemas.openxmlformats.org/officeDocument/2006/relationships" xmlns:m="http://schemas.openxmlformats.org/officeDocument/2006/math" xmlns:v="urn:schemas-microsoft-com:vml" xmlns:wp14="http://schemas.microsoft.com/office/word/2010/wordprocessingDrawing" xmlns:wp="http://schemas.openxmlformats.org/drawingml/2006/wordprocessingDrawing" xmlns:w10="urn:schemas-microsoft-com:office:word" xmlns:w="http://schemas.openxmlformats.org/wordprocessingml/2006/main" xmlns:w14="http://schemas.microsoft.com/office/word/2010/wordml" xmlns:w15="http://schemas.microsoft.com/office/word/2012/wordml" xmlns:w16cex="http://schemas.microsoft.com/office/word/2018/wordml/cex" xmlns:w16cid="http://schemas.microsoft.com/office/word/2016/wordml/cid" xmlns:w16="http://schemas.microsoft.com/office/word/2018/wordml" xmlns:w16sdtdh="http://schemas.microsoft.com/office/word/2020/wordml/sdtdatahash" xmlns:w16se="http://schemas.microsoft.com/office/word/2015/wordml/symex" xmlns:wpg="http://schemas.microsoft.com/office/word/2010/wordprocessingGroup" xmlns:wpi="http://schemas.microsoft.com/office/word/2010/wordprocessingInk" xmlns:wne="http://schemas.microsoft.com/office/word/2006/wordml" xmlns:wps="http://schemas.microsoft.com/office/word/2010/wordprocessingShape" mc:Ignorable="w14 w15 w16se w16cid w16 w16cex w16sdtdh wp14">
+  <w15:commentEx w15:paraId="0B6DA90F" w15:done="0"/>
+</w15:commentsEx>
+</file>
+
+<file path=word/commentsExtensible.xml><?xml version="1.0" encoding="utf-8"?>
+<w16cex:commentsExtensible xmlns:wpc="http://schemas.microsoft.com/office/word/2010/wordprocessingCanvas" xmlns:cx="http://schemas.microsoft.com/office/drawing/2014/chartex" xmlns:cx1="http://schemas.microsoft.com/office/drawing/2015/9/8/chartex" xmlns:cx2="http://schemas.microsoft.com/office/drawing/2015/10/21/chartex" xmlns:cx3="http://schemas.microsoft.com/office/drawing/2016/5/9/chartex" xmlns:cx4="http://schemas.microsoft.com/office/drawing/2016/5/10/chartex" xmlns:cx5="http://schemas.microsoft.com/office/drawing/2016/5/11/chartex" xmlns:cx6="http://schemas.microsoft.com/office/drawing/2016/5/12/chartex" xmlns:cx7="http://schemas.microsoft.com/office/drawing/2016/5/13/chartex" xmlns:cx8="http://schemas.microsoft.com/office/drawing/2016/5/14/chartex" xmlns:mc="http://schemas.openxmlformats.org/markup-compatibility/2006" xmlns:aink="http://schemas.microsoft.com/office/drawing/2016/ink" xmlns:am3d="http://schemas.microsoft.com/office/drawing/2017/model3d" xmlns:o="urn:schemas-microsoft-com:office:office" xmlns:oel="http://schemas.microsoft.com/office/2019/extlst" xmlns:r="http://schemas.openxmlformats.org/officeDocument/2006/relationships" xmlns:m="http://schemas.openxmlformats.org/officeDocument/2006/math" xmlns:v="urn:schemas-microsoft-com:vml" xmlns:wp14="http://schemas.microsoft.com/office/word/2010/wordprocessingDrawing" xmlns:wp="http://schemas.openxmlformats.org/drawingml/2006/wordprocessingDrawing" xmlns:w10="urn:schemas-microsoft-com:office:word" xmlns:w="http://schemas.openxmlformats.org/wordprocessingml/2006/main" xmlns:w14="http://schemas.microsoft.com/office/word/2010/wordml" xmlns:w15="http://schemas.microsoft.com/office/word/2012/wordml" xmlns:w16cex="http://schemas.microsoft.com/office/word/2018/wordml/cex" xmlns:w16cid="http://schemas.microsoft.com/office/word/2016/wordml/cid" xmlns:w16="http://schemas.microsoft.com/office/word/2018/wordml" xmlns:w16sdtdh="http://schemas.microsoft.com/office/word/2020/wordml/sdtdatahash" xmlns:w16se="http://schemas.microsoft.com/office/word/2015/wordml/symex" xmlns:wpg="http://schemas.microsoft.com/office/word/2010/wordprocessingGroup" xmlns:wpi="http://schemas.microsoft.com/office/word/2010/wordprocessingInk" xmlns:wne="http://schemas.microsoft.com/office/word/2006/wordml" xmlns:wps="http://schemas.microsoft.com/office/word/2010/wordprocessingShape" mc:Ignorable="w14 w15 w16se w16cid w16 w16cex w16sdtdh wp14">
+  <w16cex:commentExtensible w16cex:durableId="2794E6AE" w16cex:dateUtc="2023-02-13T21:41:00Z"/>
+</w16cex:commentsExtensible>
+</file>
+
+<file path=word/commentsIds.xml><?xml version="1.0" encoding="utf-8"?>
+<w16cid:commentsIds xmlns:wpc="http://schemas.microsoft.com/office/word/2010/wordprocessingCanvas" xmlns:cx="http://schemas.microsoft.com/office/drawing/2014/chartex" xmlns:cx1="http://schemas.microsoft.com/office/drawing/2015/9/8/chartex" xmlns:cx2="http://schemas.microsoft.com/office/drawing/2015/10/21/chartex" xmlns:cx3="http://schemas.microsoft.com/office/drawing/2016/5/9/chartex" xmlns:cx4="http://schemas.microsoft.com/office/drawing/2016/5/10/chartex" xmlns:cx5="http://schemas.microsoft.com/office/drawing/2016/5/11/chartex" xmlns:cx6="http://schemas.microsoft.com/office/drawing/2016/5/12/chartex" xmlns:cx7="http://schemas.microsoft.com/office/drawing/2016/5/13/chartex" xmlns:cx8="http://schemas.microsoft.com/office/drawing/2016/5/14/chartex" xmlns:mc="http://schemas.openxmlformats.org/markup-compatibility/2006" xmlns:aink="http://schemas.microsoft.com/office/drawing/2016/ink" xmlns:am3d="http://schemas.microsoft.com/office/drawing/2017/model3d" xmlns:o="urn:schemas-microsoft-com:office:office" xmlns:oel="http://schemas.microsoft.com/office/2019/extlst" xmlns:r="http://schemas.openxmlformats.org/officeDocument/2006/relationships" xmlns:m="http://schemas.openxmlformats.org/officeDocument/2006/math" xmlns:v="urn:schemas-microsoft-com:vml" xmlns:wp14="http://schemas.microsoft.com/office/word/2010/wordprocessingDrawing" xmlns:wp="http://schemas.openxmlformats.org/drawingml/2006/wordprocessingDrawing" xmlns:w10="urn:schemas-microsoft-com:office:word" xmlns:w="http://schemas.openxmlformats.org/wordprocessingml/2006/main" xmlns:w14="http://schemas.microsoft.com/office/word/2010/wordml" xmlns:w15="http://schemas.microsoft.com/office/word/2012/wordml" xmlns:w16cex="http://schemas.microsoft.com/office/word/2018/wordml/cex" xmlns:w16cid="http://schemas.microsoft.com/office/word/2016/wordml/cid" xmlns:w16="http://schemas.microsoft.com/office/word/2018/wordml" xmlns:w16sdtdh="http://schemas.microsoft.com/office/word/2020/wordml/sdtdatahash" xmlns:w16se="http://schemas.microsoft.com/office/word/2015/wordml/symex" xmlns:wpg="http://schemas.microsoft.com/office/word/2010/wordprocessingGroup" xmlns:wpi="http://schemas.microsoft.com/office/word/2010/wordprocessingInk" xmlns:wne="http://schemas.microsoft.com/office/word/2006/wordml" xmlns:wps="http://schemas.microsoft.com/office/word/2010/wordprocessingShape" mc:Ignorable="w14 w15 w16se w16cid w16 w16cex w16sdtdh wp14">
+  <w16cid:commentId w16cid:paraId="0B6DA90F" w16cid:durableId="2794E6AE"/>
+</w16cid:commentsIds>
 </file>
 
 <file path=word/numbering.xml><?xml version="1.0" encoding="utf-8"?>
@@ -1526,6 +1600,14 @@
     <w:abstractNumId w:val="0"/>
   </w:num>
 </w:numbering>
+</file>
+
+<file path=word/people.xml><?xml version="1.0" encoding="utf-8"?>
+<w15:people xmlns:wpc="http://schemas.microsoft.com/office/word/2010/wordprocessingCanvas" xmlns:cx="http://schemas.microsoft.com/office/drawing/2014/chartex" xmlns:cx1="http://schemas.microsoft.com/office/drawing/2015/9/8/chartex" xmlns:cx2="http://schemas.microsoft.com/office/drawing/2015/10/21/chartex" xmlns:cx3="http://schemas.microsoft.com/office/drawing/2016/5/9/chartex" xmlns:cx4="http://schemas.microsoft.com/office/drawing/2016/5/10/chartex" xmlns:cx5="http://schemas.microsoft.com/office/drawing/2016/5/11/chartex" xmlns:cx6="http://schemas.microsoft.com/office/drawing/2016/5/12/chartex" xmlns:cx7="http://schemas.microsoft.com/office/drawing/2016/5/13/chartex" xmlns:cx8="http://schemas.microsoft.com/office/drawing/2016/5/14/chartex" xmlns:mc="http://schemas.openxmlformats.org/markup-compatibility/2006" xmlns:aink="http://schemas.microsoft.com/office/drawing/2016/ink" xmlns:am3d="http://schemas.microsoft.com/office/drawing/2017/model3d" xmlns:o="urn:schemas-microsoft-com:office:office" xmlns:oel="http://schemas.microsoft.com/office/2019/extlst" xmlns:r="http://schemas.openxmlformats.org/officeDocument/2006/relationships" xmlns:m="http://schemas.openxmlformats.org/officeDocument/2006/math" xmlns:v="urn:schemas-microsoft-com:vml" xmlns:wp14="http://schemas.microsoft.com/office/word/2010/wordprocessingDrawing" xmlns:wp="http://schemas.openxmlformats.org/drawingml/2006/wordprocessingDrawing" xmlns:w10="urn:schemas-microsoft-com:office:word" xmlns:w="http://schemas.openxmlformats.org/wordprocessingml/2006/main" xmlns:w14="http://schemas.microsoft.com/office/word/2010/wordml" xmlns:w15="http://schemas.microsoft.com/office/word/2012/wordml" xmlns:w16cex="http://schemas.microsoft.com/office/word/2018/wordml/cex" xmlns:w16cid="http://schemas.microsoft.com/office/word/2016/wordml/cid" xmlns:w16="http://schemas.microsoft.com/office/word/2018/wordml" xmlns:w16sdtdh="http://schemas.microsoft.com/office/word/2020/wordml/sdtdatahash" xmlns:w16se="http://schemas.microsoft.com/office/word/2015/wordml/symex" xmlns:wpg="http://schemas.microsoft.com/office/word/2010/wordprocessingGroup" xmlns:wpi="http://schemas.microsoft.com/office/word/2010/wordprocessingInk" xmlns:wne="http://schemas.microsoft.com/office/word/2006/wordml" xmlns:wps="http://schemas.microsoft.com/office/word/2010/wordprocessingShape" mc:Ignorable="w14 w15 w16se w16cid w16 w16cex w16sdtdh wp14">
+  <w15:person w15:author="Teresa G Schwemmer">
+    <w15:presenceInfo w15:providerId="None" w15:userId="Teresa G Schwemmer"/>
+  </w15:person>
+</w15:people>
 </file>
 
 <file path=word/styles.xml><?xml version="1.0" encoding="utf-8"?>
@@ -2003,6 +2085,74 @@
       </w:tblBorders>
     </w:tblPr>
   </w:style>
+  <w:style w:type="character" w:styleId="CommentReference">
+    <w:name w:val="annotation reference"/>
+    <w:basedOn w:val="DefaultParagraphFont"/>
+    <w:uiPriority w:val="99"/>
+    <w:semiHidden/>
+    <w:unhideWhenUsed/>
+    <w:rsid w:val="00A73CA5"/>
+    <w:rPr>
+      <w:sz w:val="16"/>
+      <w:szCs w:val="16"/>
+    </w:rPr>
+  </w:style>
+  <w:style w:type="paragraph" w:styleId="CommentText">
+    <w:name w:val="annotation text"/>
+    <w:basedOn w:val="Normal"/>
+    <w:link w:val="CommentTextChar"/>
+    <w:uiPriority w:val="99"/>
+    <w:semiHidden/>
+    <w:unhideWhenUsed/>
+    <w:rsid w:val="00A73CA5"/>
+    <w:pPr>
+      <w:spacing w:line="240" w:lineRule="auto"/>
+    </w:pPr>
+    <w:rPr>
+      <w:sz w:val="20"/>
+      <w:szCs w:val="20"/>
+    </w:rPr>
+  </w:style>
+  <w:style w:type="character" w:customStyle="1" w:styleId="CommentTextChar">
+    <w:name w:val="Comment Text Char"/>
+    <w:basedOn w:val="DefaultParagraphFont"/>
+    <w:link w:val="CommentText"/>
+    <w:uiPriority w:val="99"/>
+    <w:semiHidden/>
+    <w:rsid w:val="00A73CA5"/>
+    <w:rPr>
+      <w:sz w:val="20"/>
+      <w:szCs w:val="20"/>
+    </w:rPr>
+  </w:style>
+  <w:style w:type="paragraph" w:styleId="CommentSubject">
+    <w:name w:val="annotation subject"/>
+    <w:basedOn w:val="CommentText"/>
+    <w:next w:val="CommentText"/>
+    <w:link w:val="CommentSubjectChar"/>
+    <w:uiPriority w:val="99"/>
+    <w:semiHidden/>
+    <w:unhideWhenUsed/>
+    <w:rsid w:val="00A73CA5"/>
+    <w:rPr>
+      <w:b/>
+      <w:bCs/>
+    </w:rPr>
+  </w:style>
+  <w:style w:type="character" w:customStyle="1" w:styleId="CommentSubjectChar">
+    <w:name w:val="Comment Subject Char"/>
+    <w:basedOn w:val="CommentTextChar"/>
+    <w:link w:val="CommentSubject"/>
+    <w:uiPriority w:val="99"/>
+    <w:semiHidden/>
+    <w:rsid w:val="00A73CA5"/>
+    <w:rPr>
+      <w:b/>
+      <w:bCs/>
+      <w:sz w:val="20"/>
+      <w:szCs w:val="20"/>
+    </w:rPr>
+  </w:style>
 </w:styles>
 </file>
 

</xml_diff>